<commit_message>
correção da lista 3
</commit_message>
<xml_diff>
--- a/exercicios/03 - Lista de exercicios - PHP básico.docx
+++ b/exercicios/03 - Lista de exercicios - PHP básico.docx
@@ -1,6 +1,6 @@
 
 <file path=word/document.xml><?xml version="1.0" encoding="utf-8"?>
-<w:document xmlns:wpc="http://schemas.microsoft.com/office/word/2010/wordprocessingCanvas" xmlns:mc="http://schemas.openxmlformats.org/markup-compatibility/2006" xmlns:o="urn:schemas-microsoft-com:office:office" xmlns:r="http://schemas.openxmlformats.org/officeDocument/2006/relationships" xmlns:m="http://schemas.openxmlformats.org/officeDocument/2006/math" xmlns:v="urn:schemas-microsoft-com:vml" xmlns:wp14="http://schemas.microsoft.com/office/word/2010/wordprocessingDrawing" xmlns:wp="http://schemas.openxmlformats.org/drawingml/2006/wordprocessingDrawing" xmlns:w10="urn:schemas-microsoft-com:office:word" xmlns:w="http://schemas.openxmlformats.org/wordprocessingml/2006/main" xmlns:w14="http://schemas.microsoft.com/office/word/2010/wordml" xmlns:w15="http://schemas.microsoft.com/office/word/2012/wordml" xmlns:wpg="http://schemas.microsoft.com/office/word/2010/wordprocessingGroup" xmlns:wpi="http://schemas.microsoft.com/office/word/2010/wordprocessingInk" xmlns:wne="http://schemas.microsoft.com/office/word/2006/wordml" xmlns:wps="http://schemas.microsoft.com/office/word/2010/wordprocessingShape" mc:Ignorable="w14 w15 wp14">
+<w:document xmlns:wpc="http://schemas.microsoft.com/office/word/2010/wordprocessingCanvas" xmlns:cx="http://schemas.microsoft.com/office/drawing/2014/chartex" xmlns:mc="http://schemas.openxmlformats.org/markup-compatibility/2006" xmlns:o="urn:schemas-microsoft-com:office:office" xmlns:r="http://schemas.openxmlformats.org/officeDocument/2006/relationships" xmlns:m="http://schemas.openxmlformats.org/officeDocument/2006/math" xmlns:v="urn:schemas-microsoft-com:vml" xmlns:wp14="http://schemas.microsoft.com/office/word/2010/wordprocessingDrawing" xmlns:wp="http://schemas.openxmlformats.org/drawingml/2006/wordprocessingDrawing" xmlns:w10="urn:schemas-microsoft-com:office:word" xmlns:w="http://schemas.openxmlformats.org/wordprocessingml/2006/main" xmlns:w14="http://schemas.microsoft.com/office/word/2010/wordml" xmlns:w15="http://schemas.microsoft.com/office/word/2012/wordml" xmlns:w16se="http://schemas.microsoft.com/office/word/2015/wordml/symex" xmlns:wpg="http://schemas.microsoft.com/office/word/2010/wordprocessingGroup" xmlns:wpi="http://schemas.microsoft.com/office/word/2010/wordprocessingInk" xmlns:wne="http://schemas.microsoft.com/office/word/2006/wordml" xmlns:wps="http://schemas.microsoft.com/office/word/2010/wordprocessingShape" mc:Ignorable="w14 w15 w16se wp14">
   <w:body>
     <w:p>
       <w:pPr>
@@ -31,12 +31,7 @@
         <w:jc w:val="both"/>
       </w:pPr>
       <w:r>
-        <w:t xml:space="preserve">Implemente um programa que dado 02 valores atribuídos as variáveis A e B consecutivamente, efetuar a troca dos valores das mesmas de forma que A passe a ter </w:t>
-      </w:r>
-      <w:bookmarkStart w:id="0" w:name="_GoBack"/>
-      <w:bookmarkEnd w:id="0"/>
-      <w:r>
-        <w:t>o valor de B e B o valor de A.</w:t>
+        <w:t>Implemente um programa que dado 02 valores atribuídos as variáveis A e B consecutivamente, efetuar a troca dos valores das mesmas de forma que A passe a ter o valor de B e B o valor de A.</w:t>
       </w:r>
     </w:p>
     <w:p>
@@ -265,19 +260,51 @@
         <w:jc w:val="both"/>
       </w:pPr>
       <w:r>
-        <w:t>Desenvolva um programa para que dado um intervalo de números inteiros, seu programa a</w:t>
+        <w:t>Desenvolva um programa para que dado um intervalo de números inteiros</w:t>
+      </w:r>
+      <w:r>
+        <w:t>.</w:t>
+      </w:r>
+      <w:r>
+        <w:t xml:space="preserve"> </w:t>
+      </w:r>
+      <w:r>
+        <w:t>S</w:t>
+      </w:r>
+      <w:r>
+        <w:t xml:space="preserve">eu programa </w:t>
+      </w:r>
+      <w:r>
+        <w:t xml:space="preserve">deve </w:t>
+      </w:r>
+      <w:r>
+        <w:t>a</w:t>
       </w:r>
       <w:r>
         <w:t>present</w:t>
       </w:r>
       <w:r>
-        <w:t>e</w:t>
-      </w:r>
-      <w:r>
-        <w:t xml:space="preserve"> os quadrados</w:t>
-      </w:r>
-      <w:r>
-        <w:t xml:space="preserve"> dos números do intervalo. </w:t>
+        <w:t>ar</w:t>
+      </w:r>
+      <w:r>
+        <w:t xml:space="preserve"> </w:t>
+      </w:r>
+      <w:r>
+        <w:t xml:space="preserve">a potenciação ao quadrado dos números </w:t>
+      </w:r>
+      <w:r>
+        <w:t>do int</w:t>
+      </w:r>
+      <w:bookmarkStart w:id="0" w:name="_GoBack"/>
+      <w:bookmarkEnd w:id="0"/>
+      <w:r>
+        <w:t>ervalo</w:t>
+      </w:r>
+      <w:r>
+        <w:t xml:space="preserve"> informado</w:t>
+      </w:r>
+      <w:r>
+        <w:t xml:space="preserve">. </w:t>
       </w:r>
     </w:p>
     <w:p>
@@ -399,7 +426,10 @@
         <w:jc w:val="both"/>
       </w:pPr>
       <w:r>
-        <w:t>Desenvolver uma classe que imprima os números perfeitos compreendidos entre 1 e 500</w:t>
+        <w:t xml:space="preserve">Desenvolver um programa </w:t>
+      </w:r>
+      <w:r>
+        <w:t>que imprima os números perfeitos compreendidos entre 1 e 500</w:t>
       </w:r>
       <w:r>
         <w:t>.</w:t>
@@ -657,7 +687,7 @@
 </file>
 
 <file path=word/endnotes.xml><?xml version="1.0" encoding="utf-8"?>
-<w:endnotes xmlns:wpc="http://schemas.microsoft.com/office/word/2010/wordprocessingCanvas" xmlns:mc="http://schemas.openxmlformats.org/markup-compatibility/2006" xmlns:o="urn:schemas-microsoft-com:office:office" xmlns:r="http://schemas.openxmlformats.org/officeDocument/2006/relationships" xmlns:m="http://schemas.openxmlformats.org/officeDocument/2006/math" xmlns:v="urn:schemas-microsoft-com:vml" xmlns:wp14="http://schemas.microsoft.com/office/word/2010/wordprocessingDrawing" xmlns:wp="http://schemas.openxmlformats.org/drawingml/2006/wordprocessingDrawing" xmlns:w10="urn:schemas-microsoft-com:office:word" xmlns:w="http://schemas.openxmlformats.org/wordprocessingml/2006/main" xmlns:w14="http://schemas.microsoft.com/office/word/2010/wordml" xmlns:w15="http://schemas.microsoft.com/office/word/2012/wordml" xmlns:wpg="http://schemas.microsoft.com/office/word/2010/wordprocessingGroup" xmlns:wpi="http://schemas.microsoft.com/office/word/2010/wordprocessingInk" xmlns:wne="http://schemas.microsoft.com/office/word/2006/wordml" xmlns:wps="http://schemas.microsoft.com/office/word/2010/wordprocessingShape" mc:Ignorable="w14 w15 wp14">
+<w:endnotes xmlns:wpc="http://schemas.microsoft.com/office/word/2010/wordprocessingCanvas" xmlns:cx="http://schemas.microsoft.com/office/drawing/2014/chartex" xmlns:mc="http://schemas.openxmlformats.org/markup-compatibility/2006" xmlns:o="urn:schemas-microsoft-com:office:office" xmlns:r="http://schemas.openxmlformats.org/officeDocument/2006/relationships" xmlns:m="http://schemas.openxmlformats.org/officeDocument/2006/math" xmlns:v="urn:schemas-microsoft-com:vml" xmlns:wp14="http://schemas.microsoft.com/office/word/2010/wordprocessingDrawing" xmlns:wp="http://schemas.openxmlformats.org/drawingml/2006/wordprocessingDrawing" xmlns:w10="urn:schemas-microsoft-com:office:word" xmlns:w="http://schemas.openxmlformats.org/wordprocessingml/2006/main" xmlns:w14="http://schemas.microsoft.com/office/word/2010/wordml" xmlns:w15="http://schemas.microsoft.com/office/word/2012/wordml" xmlns:w16se="http://schemas.microsoft.com/office/word/2015/wordml/symex" xmlns:wpg="http://schemas.microsoft.com/office/word/2010/wordprocessingGroup" xmlns:wpi="http://schemas.microsoft.com/office/word/2010/wordprocessingInk" xmlns:wne="http://schemas.microsoft.com/office/word/2006/wordml" xmlns:wps="http://schemas.microsoft.com/office/word/2010/wordprocessingShape" mc:Ignorable="w14 w15 w16se wp14">
   <w:endnote w:type="separator" w:id="-1">
     <w:p>
       <w:pPr>
@@ -682,7 +712,7 @@
 </file>
 
 <file path=word/footer1.xml><?xml version="1.0" encoding="utf-8"?>
-<w:ftr xmlns:wpc="http://schemas.microsoft.com/office/word/2010/wordprocessingCanvas" xmlns:mc="http://schemas.openxmlformats.org/markup-compatibility/2006" xmlns:o="urn:schemas-microsoft-com:office:office" xmlns:r="http://schemas.openxmlformats.org/officeDocument/2006/relationships" xmlns:m="http://schemas.openxmlformats.org/officeDocument/2006/math" xmlns:v="urn:schemas-microsoft-com:vml" xmlns:wp14="http://schemas.microsoft.com/office/word/2010/wordprocessingDrawing" xmlns:wp="http://schemas.openxmlformats.org/drawingml/2006/wordprocessingDrawing" xmlns:w10="urn:schemas-microsoft-com:office:word" xmlns:w="http://schemas.openxmlformats.org/wordprocessingml/2006/main" xmlns:w14="http://schemas.microsoft.com/office/word/2010/wordml" xmlns:w15="http://schemas.microsoft.com/office/word/2012/wordml" xmlns:wpg="http://schemas.microsoft.com/office/word/2010/wordprocessingGroup" xmlns:wpi="http://schemas.microsoft.com/office/word/2010/wordprocessingInk" xmlns:wne="http://schemas.microsoft.com/office/word/2006/wordml" xmlns:wps="http://schemas.microsoft.com/office/word/2010/wordprocessingShape" mc:Ignorable="w14 w15 wp14">
+<w:ftr xmlns:wpc="http://schemas.microsoft.com/office/word/2010/wordprocessingCanvas" xmlns:cx="http://schemas.microsoft.com/office/drawing/2014/chartex" xmlns:mc="http://schemas.openxmlformats.org/markup-compatibility/2006" xmlns:o="urn:schemas-microsoft-com:office:office" xmlns:r="http://schemas.openxmlformats.org/officeDocument/2006/relationships" xmlns:m="http://schemas.openxmlformats.org/officeDocument/2006/math" xmlns:v="urn:schemas-microsoft-com:vml" xmlns:wp14="http://schemas.microsoft.com/office/word/2010/wordprocessingDrawing" xmlns:wp="http://schemas.openxmlformats.org/drawingml/2006/wordprocessingDrawing" xmlns:w10="urn:schemas-microsoft-com:office:word" xmlns:w="http://schemas.openxmlformats.org/wordprocessingml/2006/main" xmlns:w14="http://schemas.microsoft.com/office/word/2010/wordml" xmlns:w15="http://schemas.microsoft.com/office/word/2012/wordml" xmlns:w16se="http://schemas.microsoft.com/office/word/2015/wordml/symex" xmlns:wpg="http://schemas.microsoft.com/office/word/2010/wordprocessingGroup" xmlns:wpi="http://schemas.microsoft.com/office/word/2010/wordprocessingInk" xmlns:wne="http://schemas.microsoft.com/office/word/2006/wordml" xmlns:wps="http://schemas.microsoft.com/office/word/2010/wordprocessingShape" mc:Ignorable="w14 w15 w16se wp14">
   <w:sdt>
     <w:sdtPr>
       <w:id w:val="1457918206"/>
@@ -719,7 +749,7 @@
           <w:rPr>
             <w:noProof/>
           </w:rPr>
-          <w:t>1</w:t>
+          <w:t>2</w:t>
         </w:r>
         <w:r>
           <w:fldChar w:fldCharType="end"/>
@@ -746,7 +776,7 @@
 </file>
 
 <file path=word/footnotes.xml><?xml version="1.0" encoding="utf-8"?>
-<w:footnotes xmlns:wpc="http://schemas.microsoft.com/office/word/2010/wordprocessingCanvas" xmlns:mc="http://schemas.openxmlformats.org/markup-compatibility/2006" xmlns:o="urn:schemas-microsoft-com:office:office" xmlns:r="http://schemas.openxmlformats.org/officeDocument/2006/relationships" xmlns:m="http://schemas.openxmlformats.org/officeDocument/2006/math" xmlns:v="urn:schemas-microsoft-com:vml" xmlns:wp14="http://schemas.microsoft.com/office/word/2010/wordprocessingDrawing" xmlns:wp="http://schemas.openxmlformats.org/drawingml/2006/wordprocessingDrawing" xmlns:w10="urn:schemas-microsoft-com:office:word" xmlns:w="http://schemas.openxmlformats.org/wordprocessingml/2006/main" xmlns:w14="http://schemas.microsoft.com/office/word/2010/wordml" xmlns:w15="http://schemas.microsoft.com/office/word/2012/wordml" xmlns:wpg="http://schemas.microsoft.com/office/word/2010/wordprocessingGroup" xmlns:wpi="http://schemas.microsoft.com/office/word/2010/wordprocessingInk" xmlns:wne="http://schemas.microsoft.com/office/word/2006/wordml" xmlns:wps="http://schemas.microsoft.com/office/word/2010/wordprocessingShape" mc:Ignorable="w14 w15 wp14">
+<w:footnotes xmlns:wpc="http://schemas.microsoft.com/office/word/2010/wordprocessingCanvas" xmlns:cx="http://schemas.microsoft.com/office/drawing/2014/chartex" xmlns:mc="http://schemas.openxmlformats.org/markup-compatibility/2006" xmlns:o="urn:schemas-microsoft-com:office:office" xmlns:r="http://schemas.openxmlformats.org/officeDocument/2006/relationships" xmlns:m="http://schemas.openxmlformats.org/officeDocument/2006/math" xmlns:v="urn:schemas-microsoft-com:vml" xmlns:wp14="http://schemas.microsoft.com/office/word/2010/wordprocessingDrawing" xmlns:wp="http://schemas.openxmlformats.org/drawingml/2006/wordprocessingDrawing" xmlns:w10="urn:schemas-microsoft-com:office:word" xmlns:w="http://schemas.openxmlformats.org/wordprocessingml/2006/main" xmlns:w14="http://schemas.microsoft.com/office/word/2010/wordml" xmlns:w15="http://schemas.microsoft.com/office/word/2012/wordml" xmlns:w16se="http://schemas.microsoft.com/office/word/2015/wordml/symex" xmlns:wpg="http://schemas.microsoft.com/office/word/2010/wordprocessingGroup" xmlns:wpi="http://schemas.microsoft.com/office/word/2010/wordprocessingInk" xmlns:wne="http://schemas.microsoft.com/office/word/2006/wordml" xmlns:wps="http://schemas.microsoft.com/office/word/2010/wordprocessingShape" mc:Ignorable="w14 w15 w16se wp14">
   <w:footnote w:type="separator" w:id="-1">
     <w:p>
       <w:pPr>
@@ -771,7 +801,7 @@
 </file>
 
 <file path=word/header1.xml><?xml version="1.0" encoding="utf-8"?>
-<w:hdr xmlns:wpc="http://schemas.microsoft.com/office/word/2010/wordprocessingCanvas" xmlns:mc="http://schemas.openxmlformats.org/markup-compatibility/2006" xmlns:o="urn:schemas-microsoft-com:office:office" xmlns:r="http://schemas.openxmlformats.org/officeDocument/2006/relationships" xmlns:m="http://schemas.openxmlformats.org/officeDocument/2006/math" xmlns:v="urn:schemas-microsoft-com:vml" xmlns:wp14="http://schemas.microsoft.com/office/word/2010/wordprocessingDrawing" xmlns:wp="http://schemas.openxmlformats.org/drawingml/2006/wordprocessingDrawing" xmlns:w10="urn:schemas-microsoft-com:office:word" xmlns:w="http://schemas.openxmlformats.org/wordprocessingml/2006/main" xmlns:w14="http://schemas.microsoft.com/office/word/2010/wordml" xmlns:w15="http://schemas.microsoft.com/office/word/2012/wordml" xmlns:wpg="http://schemas.microsoft.com/office/word/2010/wordprocessingGroup" xmlns:wpi="http://schemas.microsoft.com/office/word/2010/wordprocessingInk" xmlns:wne="http://schemas.microsoft.com/office/word/2006/wordml" xmlns:wps="http://schemas.microsoft.com/office/word/2010/wordprocessingShape" mc:Ignorable="w14 w15 wp14">
+<w:hdr xmlns:wpc="http://schemas.microsoft.com/office/word/2010/wordprocessingCanvas" xmlns:cx="http://schemas.microsoft.com/office/drawing/2014/chartex" xmlns:mc="http://schemas.openxmlformats.org/markup-compatibility/2006" xmlns:o="urn:schemas-microsoft-com:office:office" xmlns:r="http://schemas.openxmlformats.org/officeDocument/2006/relationships" xmlns:m="http://schemas.openxmlformats.org/officeDocument/2006/math" xmlns:v="urn:schemas-microsoft-com:vml" xmlns:wp14="http://schemas.microsoft.com/office/word/2010/wordprocessingDrawing" xmlns:wp="http://schemas.openxmlformats.org/drawingml/2006/wordprocessingDrawing" xmlns:w10="urn:schemas-microsoft-com:office:word" xmlns:w="http://schemas.openxmlformats.org/wordprocessingml/2006/main" xmlns:w14="http://schemas.microsoft.com/office/word/2010/wordml" xmlns:w15="http://schemas.microsoft.com/office/word/2012/wordml" xmlns:w16se="http://schemas.microsoft.com/office/word/2015/wordml/symex" xmlns:wpg="http://schemas.microsoft.com/office/word/2010/wordprocessingGroup" xmlns:wpi="http://schemas.microsoft.com/office/word/2010/wordprocessingInk" xmlns:wne="http://schemas.microsoft.com/office/word/2006/wordml" xmlns:wps="http://schemas.microsoft.com/office/word/2010/wordprocessingShape" mc:Ignorable="w14 w15 w16se wp14">
   <w:p>
     <w:pPr>
       <w:pStyle w:val="Cabealho"/>
@@ -960,7 +990,7 @@
                               <w:noProof/>
                               <w:color w:val="FFFFFF" w:themeColor="background1"/>
                             </w:rPr>
-                            <w:t>1</w:t>
+                            <w:t>2</w:t>
                           </w:r>
                           <w:r>
                             <w:rPr>
@@ -988,6 +1018,10 @@
         </mc:Choice>
         <mc:Fallback>
           <w:pict>
+            <v:shapetype id="_x0000_t202" coordsize="21600,21600" o:spt="202" path="m,l,21600r21600,l21600,xe">
+              <v:stroke joinstyle="miter"/>
+              <v:path gradientshapeok="t" o:connecttype="rect"/>
+            </v:shapetype>
             <v:shape id="Caixa de Texto 221" o:spid="_x0000_s1027" type="#_x0000_t202" style="position:absolute;margin-left:20.6pt;margin-top:0;width:71.8pt;height:13.45pt;z-index:251659264;visibility:visible;mso-wrap-style:square;mso-width-percent:1000;mso-height-percent:0;mso-wrap-distance-left:9pt;mso-wrap-distance-top:0;mso-wrap-distance-right:9pt;mso-wrap-distance-bottom:0;mso-position-horizontal:right;mso-position-horizontal-relative:page;mso-position-vertical:center;mso-position-vertical-relative:top-margin-area;mso-width-percent:1000;mso-height-percent:0;mso-width-relative:right-margin-area;mso-height-relative:page;v-text-anchor:middle" o:gfxdata="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" o:allowincell="f" fillcolor="#2e74b5 [2404]" stroked="f">
               <v:textbox style="mso-fit-shape-to-text:t" inset=",0,,0">
                 <w:txbxContent>
@@ -1012,7 +1046,7 @@
                         <w:noProof/>
                         <w:color w:val="FFFFFF" w:themeColor="background1"/>
                       </w:rPr>
-                      <w:t>1</w:t>
+                      <w:t>2</w:t>
                     </w:r>
                     <w:r>
                       <w:rPr>
@@ -1034,7 +1068,7 @@
 </file>
 
 <file path=word/numbering.xml><?xml version="1.0" encoding="utf-8"?>
-<w:numbering xmlns:wpc="http://schemas.microsoft.com/office/word/2010/wordprocessingCanvas" xmlns:mc="http://schemas.openxmlformats.org/markup-compatibility/2006" xmlns:o="urn:schemas-microsoft-com:office:office" xmlns:r="http://schemas.openxmlformats.org/officeDocument/2006/relationships" xmlns:m="http://schemas.openxmlformats.org/officeDocument/2006/math" xmlns:v="urn:schemas-microsoft-com:vml" xmlns:wp14="http://schemas.microsoft.com/office/word/2010/wordprocessingDrawing" xmlns:wp="http://schemas.openxmlformats.org/drawingml/2006/wordprocessingDrawing" xmlns:w10="urn:schemas-microsoft-com:office:word" xmlns:w="http://schemas.openxmlformats.org/wordprocessingml/2006/main" xmlns:w14="http://schemas.microsoft.com/office/word/2010/wordml" xmlns:w15="http://schemas.microsoft.com/office/word/2012/wordml" xmlns:wpg="http://schemas.microsoft.com/office/word/2010/wordprocessingGroup" xmlns:wpi="http://schemas.microsoft.com/office/word/2010/wordprocessingInk" xmlns:wne="http://schemas.microsoft.com/office/word/2006/wordml" xmlns:wps="http://schemas.microsoft.com/office/word/2010/wordprocessingShape" mc:Ignorable="w14 w15 wp14">
+<w:numbering xmlns:wpc="http://schemas.microsoft.com/office/word/2010/wordprocessingCanvas" xmlns:cx="http://schemas.microsoft.com/office/drawing/2014/chartex" xmlns:mc="http://schemas.openxmlformats.org/markup-compatibility/2006" xmlns:o="urn:schemas-microsoft-com:office:office" xmlns:r="http://schemas.openxmlformats.org/officeDocument/2006/relationships" xmlns:m="http://schemas.openxmlformats.org/officeDocument/2006/math" xmlns:v="urn:schemas-microsoft-com:vml" xmlns:wp14="http://schemas.microsoft.com/office/word/2010/wordprocessingDrawing" xmlns:wp="http://schemas.openxmlformats.org/drawingml/2006/wordprocessingDrawing" xmlns:w10="urn:schemas-microsoft-com:office:word" xmlns:w="http://schemas.openxmlformats.org/wordprocessingml/2006/main" xmlns:w14="http://schemas.microsoft.com/office/word/2010/wordml" xmlns:w15="http://schemas.microsoft.com/office/word/2012/wordml" xmlns:w16se="http://schemas.microsoft.com/office/word/2015/wordml/symex" xmlns:wpg="http://schemas.microsoft.com/office/word/2010/wordprocessingGroup" xmlns:wpi="http://schemas.microsoft.com/office/word/2010/wordprocessingInk" xmlns:wne="http://schemas.microsoft.com/office/word/2006/wordml" xmlns:wps="http://schemas.microsoft.com/office/word/2010/wordprocessingShape" mc:Ignorable="w14 w15 w16se wp14">
   <w:abstractNum w:abstractNumId="0" w15:restartNumberingAfterBreak="0">
     <w:nsid w:val="02220C66"/>
     <w:multiLevelType w:val="hybridMultilevel"/>
@@ -2501,7 +2535,7 @@
 </file>
 
 <file path=word/styles.xml><?xml version="1.0" encoding="utf-8"?>
-<w:styles xmlns:mc="http://schemas.openxmlformats.org/markup-compatibility/2006" xmlns:r="http://schemas.openxmlformats.org/officeDocument/2006/relationships" xmlns:w="http://schemas.openxmlformats.org/wordprocessingml/2006/main" xmlns:w14="http://schemas.microsoft.com/office/word/2010/wordml" xmlns:w15="http://schemas.microsoft.com/office/word/2012/wordml" mc:Ignorable="w14 w15">
+<w:styles xmlns:mc="http://schemas.openxmlformats.org/markup-compatibility/2006" xmlns:r="http://schemas.openxmlformats.org/officeDocument/2006/relationships" xmlns:w="http://schemas.openxmlformats.org/wordprocessingml/2006/main" xmlns:w14="http://schemas.microsoft.com/office/word/2010/wordml" xmlns:w15="http://schemas.microsoft.com/office/word/2012/wordml" xmlns:w16se="http://schemas.microsoft.com/office/word/2015/wordml/symex" mc:Ignorable="w14 w15 w16se">
   <w:docDefaults>
     <w:rPrDefault>
       <w:rPr>
@@ -3298,7 +3332,7 @@
 </file>
 
 <file path=customXml/itemProps1.xml><?xml version="1.0" encoding="utf-8"?>
-<ds:datastoreItem xmlns:ds="http://schemas.openxmlformats.org/officeDocument/2006/customXml" ds:itemID="{43512CF0-59ED-411B-81C0-6DB19D74105F}">
+<ds:datastoreItem xmlns:ds="http://schemas.openxmlformats.org/officeDocument/2006/customXml" ds:itemID="{642C921F-94DB-4F10-A1C5-8AA337566B8D}">
   <ds:schemaRefs>
     <ds:schemaRef ds:uri="http://schemas.openxmlformats.org/officeDocument/2006/bibliography"/>
   </ds:schemaRefs>

</xml_diff>